<commit_message>
Documentation now shows SSL screenshots + mentions it. Made port 80 return 404
</commit_message>
<xml_diff>
--- a/Documentations/Reverse Proxy.docx
+++ b/Documentations/Reverse Proxy.docx
@@ -52,6 +52,16 @@
     </w:p>
     <w:p>
       <w:r>
+        <w:t xml:space="preserve">2a – For SSL I’m using </w:t>
+      </w:r>
+      <w:proofErr w:type="spellStart"/>
+      <w:r>
+        <w:t>certbot</w:t>
+      </w:r>
+      <w:proofErr w:type="spellEnd"/>
+    </w:p>
+    <w:p>
+      <w:r>
         <w:t>3- Create the files for the apps (In this case I use the same requirements.txt and change a text in the main.py file, statics</w:t>
       </w:r>
       <w:r>
@@ -164,6 +174,9 @@
     </w:p>
     <w:p>
       <w:r>
+        <w:rPr>
+          <w:noProof/>
+        </w:rPr>
         <w:drawing>
           <wp:inline distT="0" distB="0" distL="0" distR="0" wp14:anchorId="58F22C67" wp14:editId="1E746863">
             <wp:extent cx="4389501" cy="624894"/>
@@ -208,6 +221,9 @@
     </w:p>
     <w:p>
       <w:r>
+        <w:rPr>
+          <w:noProof/>
+        </w:rPr>
         <w:drawing>
           <wp:inline distT="0" distB="0" distL="0" distR="0" wp14:anchorId="09B52C0D" wp14:editId="519826C2">
             <wp:extent cx="3177816" cy="876376"/>
@@ -247,24 +263,16 @@
     </w:p>
     <w:p>
       <w:r>
-        <w:t xml:space="preserve">First </w:t>
-      </w:r>
-      <w:proofErr w:type="spellStart"/>
-      <w:r>
-        <w:t>FastAPI</w:t>
-      </w:r>
-      <w:proofErr w:type="spellEnd"/>
-      <w:r>
-        <w:t xml:space="preserve"> app:</w:t>
+        <w:t>Main website SSL:</w:t>
       </w:r>
     </w:p>
     <w:p>
       <w:r>
         <w:drawing>
-          <wp:inline distT="0" distB="0" distL="0" distR="0" wp14:anchorId="573A3C09" wp14:editId="701DF896">
-            <wp:extent cx="3680779" cy="990686"/>
+          <wp:inline distT="0" distB="0" distL="0" distR="0" wp14:anchorId="40647531" wp14:editId="68F0AF1E">
+            <wp:extent cx="2255716" cy="883997"/>
             <wp:effectExtent l="0" t="0" r="0" b="0"/>
-            <wp:docPr id="2" name="Picture 2"/>
+            <wp:docPr id="3" name="Picture 3"/>
             <wp:cNvGraphicFramePr>
               <a:graphicFrameLocks xmlns:a="http://schemas.openxmlformats.org/drawingml/2006/main" noChangeAspect="1"/>
             </wp:cNvGraphicFramePr>
@@ -284,7 +292,7 @@
                   <pic:spPr>
                     <a:xfrm>
                       <a:off x="0" y="0"/>
-                      <a:ext cx="3680779" cy="990686"/>
+                      <a:ext cx="2255716" cy="883997"/>
                     </a:xfrm>
                     <a:prstGeom prst="rect">
                       <a:avLst/>
@@ -297,15 +305,10 @@
         </w:drawing>
       </w:r>
     </w:p>
-    <w:p/>
-    <w:p/>
-    <w:p>
-      <w:bookmarkStart w:id="0" w:name="_GoBack"/>
-      <w:bookmarkEnd w:id="0"/>
-    </w:p>
-    <w:p>
-      <w:r>
-        <w:t xml:space="preserve">Second </w:t>
+    <w:p>
+      <w:r>
+        <w:lastRenderedPageBreak/>
+        <w:t xml:space="preserve">First </w:t>
       </w:r>
       <w:proofErr w:type="spellStart"/>
       <w:r>
@@ -318,11 +321,14 @@
     </w:p>
     <w:p>
       <w:r>
+        <w:rPr>
+          <w:noProof/>
+        </w:rPr>
         <w:drawing>
-          <wp:inline distT="0" distB="0" distL="0" distR="0" wp14:anchorId="79931158" wp14:editId="1A0D4559">
-            <wp:extent cx="3505504" cy="914479"/>
+          <wp:inline distT="0" distB="0" distL="0" distR="0" wp14:anchorId="573A3C09" wp14:editId="701DF896">
+            <wp:extent cx="3680779" cy="990686"/>
             <wp:effectExtent l="0" t="0" r="0" b="0"/>
-            <wp:docPr id="9" name="Picture 9"/>
+            <wp:docPr id="2" name="Picture 2"/>
             <wp:cNvGraphicFramePr>
               <a:graphicFrameLocks xmlns:a="http://schemas.openxmlformats.org/drawingml/2006/main" noChangeAspect="1"/>
             </wp:cNvGraphicFramePr>
@@ -342,6 +348,105 @@
                   <pic:spPr>
                     <a:xfrm>
                       <a:off x="0" y="0"/>
+                      <a:ext cx="3680779" cy="990686"/>
+                    </a:xfrm>
+                    <a:prstGeom prst="rect">
+                      <a:avLst/>
+                    </a:prstGeom>
+                  </pic:spPr>
+                </pic:pic>
+              </a:graphicData>
+            </a:graphic>
+          </wp:inline>
+        </w:drawing>
+      </w:r>
+    </w:p>
+    <w:p>
+      <w:r>
+        <w:t>First app on SSL:</w:t>
+      </w:r>
+    </w:p>
+    <w:p>
+      <w:r>
+        <w:drawing>
+          <wp:inline distT="0" distB="0" distL="0" distR="0" wp14:anchorId="68A05202" wp14:editId="6977137B">
+            <wp:extent cx="2522439" cy="800169"/>
+            <wp:effectExtent l="0" t="0" r="0" b="0"/>
+            <wp:docPr id="4" name="Picture 4"/>
+            <wp:cNvGraphicFramePr>
+              <a:graphicFrameLocks xmlns:a="http://schemas.openxmlformats.org/drawingml/2006/main" noChangeAspect="1"/>
+            </wp:cNvGraphicFramePr>
+            <a:graphic xmlns:a="http://schemas.openxmlformats.org/drawingml/2006/main">
+              <a:graphicData uri="http://schemas.openxmlformats.org/drawingml/2006/picture">
+                <pic:pic xmlns:pic="http://schemas.openxmlformats.org/drawingml/2006/picture">
+                  <pic:nvPicPr>
+                    <pic:cNvPr id="0" name=""/>
+                    <pic:cNvPicPr/>
+                  </pic:nvPicPr>
+                  <pic:blipFill>
+                    <a:blip r:embed="rId10"/>
+                    <a:stretch>
+                      <a:fillRect/>
+                    </a:stretch>
+                  </pic:blipFill>
+                  <pic:spPr>
+                    <a:xfrm>
+                      <a:off x="0" y="0"/>
+                      <a:ext cx="2522439" cy="800169"/>
+                    </a:xfrm>
+                    <a:prstGeom prst="rect">
+                      <a:avLst/>
+                    </a:prstGeom>
+                  </pic:spPr>
+                </pic:pic>
+              </a:graphicData>
+            </a:graphic>
+          </wp:inline>
+        </w:drawing>
+      </w:r>
+    </w:p>
+    <w:p>
+      <w:r>
+        <w:t xml:space="preserve">Second </w:t>
+      </w:r>
+      <w:proofErr w:type="spellStart"/>
+      <w:r>
+        <w:t>FastAPI</w:t>
+      </w:r>
+      <w:proofErr w:type="spellEnd"/>
+      <w:r>
+        <w:t xml:space="preserve"> app:</w:t>
+      </w:r>
+    </w:p>
+    <w:p>
+      <w:r>
+        <w:rPr>
+          <w:noProof/>
+        </w:rPr>
+        <w:drawing>
+          <wp:inline distT="0" distB="0" distL="0" distR="0" wp14:anchorId="79931158" wp14:editId="1A0D4559">
+            <wp:extent cx="3505504" cy="914479"/>
+            <wp:effectExtent l="0" t="0" r="0" b="0"/>
+            <wp:docPr id="9" name="Picture 9"/>
+            <wp:cNvGraphicFramePr>
+              <a:graphicFrameLocks xmlns:a="http://schemas.openxmlformats.org/drawingml/2006/main" noChangeAspect="1"/>
+            </wp:cNvGraphicFramePr>
+            <a:graphic xmlns:a="http://schemas.openxmlformats.org/drawingml/2006/main">
+              <a:graphicData uri="http://schemas.openxmlformats.org/drawingml/2006/picture">
+                <pic:pic xmlns:pic="http://schemas.openxmlformats.org/drawingml/2006/picture">
+                  <pic:nvPicPr>
+                    <pic:cNvPr id="0" name=""/>
+                    <pic:cNvPicPr/>
+                  </pic:nvPicPr>
+                  <pic:blipFill>
+                    <a:blip r:embed="rId11"/>
+                    <a:stretch>
+                      <a:fillRect/>
+                    </a:stretch>
+                  </pic:blipFill>
+                  <pic:spPr>
+                    <a:xfrm>
+                      <a:off x="0" y="0"/>
                       <a:ext cx="3505504" cy="914479"/>
                     </a:xfrm>
                     <a:prstGeom prst="rect">
@@ -354,6 +459,57 @@
           </wp:inline>
         </w:drawing>
       </w:r>
+    </w:p>
+    <w:p>
+      <w:proofErr w:type="spellStart"/>
+      <w:r>
+        <w:t>Secon</w:t>
+      </w:r>
+      <w:proofErr w:type="spellEnd"/>
+      <w:r>
+        <w:t xml:space="preserve"> app with SSL:</w:t>
+      </w:r>
+    </w:p>
+    <w:p>
+      <w:r>
+        <w:drawing>
+          <wp:inline distT="0" distB="0" distL="0" distR="0" wp14:anchorId="0F401013" wp14:editId="71B19D69">
+            <wp:extent cx="2682473" cy="1074513"/>
+            <wp:effectExtent l="0" t="0" r="3810" b="0"/>
+            <wp:docPr id="5" name="Picture 5"/>
+            <wp:cNvGraphicFramePr>
+              <a:graphicFrameLocks xmlns:a="http://schemas.openxmlformats.org/drawingml/2006/main" noChangeAspect="1"/>
+            </wp:cNvGraphicFramePr>
+            <a:graphic xmlns:a="http://schemas.openxmlformats.org/drawingml/2006/main">
+              <a:graphicData uri="http://schemas.openxmlformats.org/drawingml/2006/picture">
+                <pic:pic xmlns:pic="http://schemas.openxmlformats.org/drawingml/2006/picture">
+                  <pic:nvPicPr>
+                    <pic:cNvPr id="0" name=""/>
+                    <pic:cNvPicPr/>
+                  </pic:nvPicPr>
+                  <pic:blipFill>
+                    <a:blip r:embed="rId12"/>
+                    <a:stretch>
+                      <a:fillRect/>
+                    </a:stretch>
+                  </pic:blipFill>
+                  <pic:spPr>
+                    <a:xfrm>
+                      <a:off x="0" y="0"/>
+                      <a:ext cx="2682473" cy="1074513"/>
+                    </a:xfrm>
+                    <a:prstGeom prst="rect">
+                      <a:avLst/>
+                    </a:prstGeom>
+                  </pic:spPr>
+                </pic:pic>
+              </a:graphicData>
+            </a:graphic>
+          </wp:inline>
+        </w:drawing>
+      </w:r>
+      <w:bookmarkStart w:id="0" w:name="_GoBack"/>
+      <w:bookmarkEnd w:id="0"/>
     </w:p>
     <w:sectPr>
       <w:pgSz w:w="12240" w:h="15840"/>

</xml_diff>